<commit_message>
Updated planning and process pabespnar
</commit_message>
<xml_diff>
--- a/reports/Student #5/pabespnar-Planning and Process Report-D01.docx
+++ b/reports/Student #5/pabespnar-Planning and Process Report-D01.docx
@@ -3910,13 +3910,13 @@
                 <w:szCs w:val="20"/>
                 <w:rtl w:val="0"/>
               </w:rPr>
-              <w:t xml:space="preserve">Total</w:t>
-            </w:r>
-          </w:p>
-        </w:tc>
-        <w:tc>
-          <w:tcPr>
-            <w:shd w:fill="e6b8af" w:val="clear"/>
+              <w:t xml:space="preserve">Empaquetado y entrega</w:t>
+            </w:r>
+          </w:p>
+        </w:tc>
+        <w:tc>
+          <w:tcPr>
+            <w:shd w:fill="auto" w:val="clear"/>
             <w:tcMar>
               <w:top w:w="100.0" w:type="dxa"/>
               <w:left w:w="100.0" w:type="dxa"/>
@@ -3931,25 +3931,23 @@
               <w:spacing w:line="240" w:lineRule="auto"/>
               <w:jc w:val="center"/>
               <w:rPr>
-                <w:b w:val="1"/>
-                <w:sz w:val="20"/>
-                <w:szCs w:val="20"/>
-              </w:rPr>
-            </w:pPr>
-            <w:r>
-              <w:rPr>
-                <w:b w:val="1"/>
-                <w:sz w:val="20"/>
-                <w:szCs w:val="20"/>
-                <w:rtl w:val="0"/>
-              </w:rPr>
-              <w:t xml:space="preserve">21.25 h    </w:t>
-            </w:r>
-          </w:p>
-        </w:tc>
-        <w:tc>
-          <w:tcPr>
-            <w:shd w:fill="e6b8af" w:val="clear"/>
+                <w:sz w:val="20"/>
+                <w:szCs w:val="20"/>
+              </w:rPr>
+            </w:pPr>
+            <w:r>
+              <w:rPr>
+                <w:sz w:val="20"/>
+                <w:szCs w:val="20"/>
+                <w:rtl w:val="0"/>
+              </w:rPr>
+              <w:t xml:space="preserve">30min</w:t>
+            </w:r>
+          </w:p>
+        </w:tc>
+        <w:tc>
+          <w:tcPr>
+            <w:shd w:fill="auto" w:val="clear"/>
             <w:tcMar>
               <w:top w:w="100.0" w:type="dxa"/>
               <w:left w:w="100.0" w:type="dxa"/>
@@ -3976,19 +3974,17 @@
               <w:ind w:left="0" w:right="0" w:firstLine="0"/>
               <w:jc w:val="center"/>
               <w:rPr>
-                <w:b w:val="1"/>
-                <w:sz w:val="20"/>
-                <w:szCs w:val="20"/>
-              </w:rPr>
-            </w:pPr>
-            <w:r>
-              <w:rPr>
-                <w:b w:val="1"/>
-                <w:sz w:val="20"/>
-                <w:szCs w:val="20"/>
-                <w:rtl w:val="0"/>
-              </w:rPr>
-              <w:t xml:space="preserve">  24.75 h</w:t>
+                <w:sz w:val="20"/>
+                <w:szCs w:val="20"/>
+              </w:rPr>
+            </w:pPr>
+            <w:r>
+              <w:rPr>
+                <w:sz w:val="20"/>
+                <w:szCs w:val="20"/>
+                <w:rtl w:val="0"/>
+              </w:rPr>
+              <w:t xml:space="preserve">30min</w:t>
             </w:r>
           </w:p>
         </w:tc>
@@ -4031,7 +4027,7 @@
                 <w:szCs w:val="20"/>
                 <w:rtl w:val="0"/>
               </w:rPr>
-              <w:t xml:space="preserve">445€</w:t>
+              <w:t xml:space="preserve">10€</w:t>
             </w:r>
           </w:p>
         </w:tc>
@@ -4074,13 +4070,13 @@
                 <w:szCs w:val="20"/>
                 <w:rtl w:val="0"/>
               </w:rPr>
-              <w:t xml:space="preserve">520€</w:t>
-            </w:r>
-          </w:p>
-        </w:tc>
-        <w:tc>
-          <w:tcPr>
-            <w:shd w:fill="000000" w:val="clear"/>
+              <w:t xml:space="preserve">10€</w:t>
+            </w:r>
+          </w:p>
+        </w:tc>
+        <w:tc>
+          <w:tcPr>
+            <w:shd w:fill="auto" w:val="clear"/>
             <w:tcMar>
               <w:top w:w="100.0" w:type="dxa"/>
               <w:left w:w="100.0" w:type="dxa"/>
@@ -4113,8 +4109,11 @@
             </w:pPr>
             <w:r>
               <w:rPr>
-                <w:rtl w:val="0"/>
-              </w:rPr>
+                <w:sz w:val="20"/>
+                <w:szCs w:val="20"/>
+                <w:rtl w:val="0"/>
+              </w:rPr>
+              <w:t xml:space="preserve">Operator</w:t>
             </w:r>
           </w:p>
         </w:tc>
@@ -4149,13 +4148,13 @@
                 <w:szCs w:val="20"/>
                 <w:rtl w:val="0"/>
               </w:rPr>
-              <w:t xml:space="preserve">Amortización lineal en tres años</w:t>
-            </w:r>
-          </w:p>
-        </w:tc>
-        <w:tc>
-          <w:tcPr>
-            <w:shd w:fill="000000" w:val="clear"/>
+              <w:t xml:space="preserve">Total</w:t>
+            </w:r>
+          </w:p>
+        </w:tc>
+        <w:tc>
+          <w:tcPr>
+            <w:shd w:fill="e6b8af" w:val="clear"/>
             <w:tcMar>
               <w:top w:w="100.0" w:type="dxa"/>
               <w:left w:w="100.0" w:type="dxa"/>
@@ -4177,14 +4176,18 @@
             </w:pPr>
             <w:r>
               <w:rPr>
-                <w:rtl w:val="0"/>
-              </w:rPr>
-            </w:r>
-          </w:p>
-        </w:tc>
-        <w:tc>
-          <w:tcPr>
-            <w:shd w:fill="000000" w:val="clear"/>
+                <w:b w:val="1"/>
+                <w:sz w:val="20"/>
+                <w:szCs w:val="20"/>
+                <w:rtl w:val="0"/>
+              </w:rPr>
+              <w:t xml:space="preserve">21.25 h    </w:t>
+            </w:r>
+          </w:p>
+        </w:tc>
+        <w:tc>
+          <w:tcPr>
+            <w:shd w:fill="e6b8af" w:val="clear"/>
             <w:tcMar>
               <w:top w:w="100.0" w:type="dxa"/>
               <w:left w:w="100.0" w:type="dxa"/>
@@ -4218,8 +4221,12 @@
             </w:pPr>
             <w:r>
               <w:rPr>
-                <w:rtl w:val="0"/>
-              </w:rPr>
+                <w:b w:val="1"/>
+                <w:sz w:val="20"/>
+                <w:szCs w:val="20"/>
+                <w:rtl w:val="0"/>
+              </w:rPr>
+              <w:t xml:space="preserve">  24.75 h</w:t>
             </w:r>
           </w:p>
         </w:tc>
@@ -4262,7 +4269,7 @@
                 <w:szCs w:val="20"/>
                 <w:rtl w:val="0"/>
               </w:rPr>
-              <w:t xml:space="preserve">148.3€</w:t>
+              <w:t xml:space="preserve">455€</w:t>
             </w:r>
           </w:p>
         </w:tc>
@@ -4305,7 +4312,7 @@
                 <w:szCs w:val="20"/>
                 <w:rtl w:val="0"/>
               </w:rPr>
-              <w:t xml:space="preserve">173.3€</w:t>
+              <w:t xml:space="preserve">530€</w:t>
             </w:r>
           </w:p>
         </w:tc>
@@ -4350,6 +4357,237 @@
           </w:p>
         </w:tc>
       </w:tr>
+      <w:tr>
+        <w:trPr>
+          <w:cantSplit w:val="0"/>
+          <w:tblHeader w:val="0"/>
+        </w:trPr>
+        <w:tc>
+          <w:tcPr>
+            <w:shd w:fill="auto" w:val="clear"/>
+            <w:tcMar>
+              <w:top w:w="100.0" w:type="dxa"/>
+              <w:left w:w="100.0" w:type="dxa"/>
+              <w:bottom w:w="100.0" w:type="dxa"/>
+              <w:right w:w="100.0" w:type="dxa"/>
+            </w:tcMar>
+            <w:vAlign w:val="top"/>
+          </w:tcPr>
+          <w:p>
+            <w:pPr>
+              <w:jc w:val="both"/>
+              <w:rPr>
+                <w:sz w:val="20"/>
+                <w:szCs w:val="20"/>
+              </w:rPr>
+            </w:pPr>
+            <w:r>
+              <w:rPr>
+                <w:sz w:val="20"/>
+                <w:szCs w:val="20"/>
+                <w:rtl w:val="0"/>
+              </w:rPr>
+              <w:t xml:space="preserve">Amortización lineal en tres años</w:t>
+            </w:r>
+          </w:p>
+        </w:tc>
+        <w:tc>
+          <w:tcPr>
+            <w:shd w:fill="000000" w:val="clear"/>
+            <w:tcMar>
+              <w:top w:w="100.0" w:type="dxa"/>
+              <w:left w:w="100.0" w:type="dxa"/>
+              <w:bottom w:w="100.0" w:type="dxa"/>
+              <w:right w:w="100.0" w:type="dxa"/>
+            </w:tcMar>
+            <w:vAlign w:val="top"/>
+          </w:tcPr>
+          <w:p>
+            <w:pPr>
+              <w:widowControl w:val="0"/>
+              <w:spacing w:line="240" w:lineRule="auto"/>
+              <w:jc w:val="center"/>
+              <w:rPr>
+                <w:b w:val="1"/>
+                <w:sz w:val="20"/>
+                <w:szCs w:val="20"/>
+              </w:rPr>
+            </w:pPr>
+            <w:r>
+              <w:rPr>
+                <w:rtl w:val="0"/>
+              </w:rPr>
+            </w:r>
+          </w:p>
+        </w:tc>
+        <w:tc>
+          <w:tcPr>
+            <w:shd w:fill="000000" w:val="clear"/>
+            <w:tcMar>
+              <w:top w:w="100.0" w:type="dxa"/>
+              <w:left w:w="100.0" w:type="dxa"/>
+              <w:bottom w:w="100.0" w:type="dxa"/>
+              <w:right w:w="100.0" w:type="dxa"/>
+            </w:tcMar>
+            <w:vAlign w:val="top"/>
+          </w:tcPr>
+          <w:p>
+            <w:pPr>
+              <w:keepNext w:val="0"/>
+              <w:keepLines w:val="0"/>
+              <w:pageBreakBefore w:val="0"/>
+              <w:widowControl w:val="0"/>
+              <w:pBdr>
+                <w:top w:space="0" w:sz="0" w:val="nil"/>
+                <w:left w:space="0" w:sz="0" w:val="nil"/>
+                <w:bottom w:space="0" w:sz="0" w:val="nil"/>
+                <w:right w:space="0" w:sz="0" w:val="nil"/>
+                <w:between w:space="0" w:sz="0" w:val="nil"/>
+              </w:pBdr>
+              <w:shd w:fill="auto" w:val="clear"/>
+              <w:spacing w:after="0" w:before="0" w:line="240" w:lineRule="auto"/>
+              <w:ind w:left="0" w:right="0" w:firstLine="0"/>
+              <w:jc w:val="center"/>
+              <w:rPr>
+                <w:b w:val="1"/>
+                <w:sz w:val="20"/>
+                <w:szCs w:val="20"/>
+              </w:rPr>
+            </w:pPr>
+            <w:r>
+              <w:rPr>
+                <w:rtl w:val="0"/>
+              </w:rPr>
+            </w:r>
+          </w:p>
+        </w:tc>
+        <w:tc>
+          <w:tcPr>
+            <w:shd w:fill="auto" w:val="clear"/>
+            <w:tcMar>
+              <w:top w:w="100.0" w:type="dxa"/>
+              <w:left w:w="100.0" w:type="dxa"/>
+              <w:bottom w:w="100.0" w:type="dxa"/>
+              <w:right w:w="100.0" w:type="dxa"/>
+            </w:tcMar>
+            <w:vAlign w:val="top"/>
+          </w:tcPr>
+          <w:p>
+            <w:pPr>
+              <w:keepNext w:val="0"/>
+              <w:keepLines w:val="0"/>
+              <w:pageBreakBefore w:val="0"/>
+              <w:widowControl w:val="0"/>
+              <w:pBdr>
+                <w:top w:space="0" w:sz="0" w:val="nil"/>
+                <w:left w:space="0" w:sz="0" w:val="nil"/>
+                <w:bottom w:space="0" w:sz="0" w:val="nil"/>
+                <w:right w:space="0" w:sz="0" w:val="nil"/>
+                <w:between w:space="0" w:sz="0" w:val="nil"/>
+              </w:pBdr>
+              <w:shd w:fill="auto" w:val="clear"/>
+              <w:spacing w:after="0" w:before="0" w:line="240" w:lineRule="auto"/>
+              <w:ind w:left="0" w:right="0" w:firstLine="0"/>
+              <w:jc w:val="center"/>
+              <w:rPr>
+                <w:sz w:val="20"/>
+                <w:szCs w:val="20"/>
+              </w:rPr>
+            </w:pPr>
+            <w:r>
+              <w:rPr>
+                <w:sz w:val="20"/>
+                <w:szCs w:val="20"/>
+                <w:rtl w:val="0"/>
+              </w:rPr>
+              <w:t xml:space="preserve">151.66€</w:t>
+            </w:r>
+          </w:p>
+        </w:tc>
+        <w:tc>
+          <w:tcPr>
+            <w:shd w:fill="auto" w:val="clear"/>
+            <w:tcMar>
+              <w:top w:w="100.0" w:type="dxa"/>
+              <w:left w:w="100.0" w:type="dxa"/>
+              <w:bottom w:w="100.0" w:type="dxa"/>
+              <w:right w:w="100.0" w:type="dxa"/>
+            </w:tcMar>
+            <w:vAlign w:val="top"/>
+          </w:tcPr>
+          <w:p>
+            <w:pPr>
+              <w:keepNext w:val="0"/>
+              <w:keepLines w:val="0"/>
+              <w:pageBreakBefore w:val="0"/>
+              <w:widowControl w:val="0"/>
+              <w:pBdr>
+                <w:top w:space="0" w:sz="0" w:val="nil"/>
+                <w:left w:space="0" w:sz="0" w:val="nil"/>
+                <w:bottom w:space="0" w:sz="0" w:val="nil"/>
+                <w:right w:space="0" w:sz="0" w:val="nil"/>
+                <w:between w:space="0" w:sz="0" w:val="nil"/>
+              </w:pBdr>
+              <w:shd w:fill="auto" w:val="clear"/>
+              <w:spacing w:after="0" w:before="0" w:line="240" w:lineRule="auto"/>
+              <w:ind w:left="0" w:right="0" w:firstLine="0"/>
+              <w:jc w:val="center"/>
+              <w:rPr>
+                <w:sz w:val="20"/>
+                <w:szCs w:val="20"/>
+              </w:rPr>
+            </w:pPr>
+            <w:r>
+              <w:rPr>
+                <w:sz w:val="20"/>
+                <w:szCs w:val="20"/>
+                <w:rtl w:val="0"/>
+              </w:rPr>
+              <w:t xml:space="preserve">176.66€</w:t>
+            </w:r>
+          </w:p>
+        </w:tc>
+        <w:tc>
+          <w:tcPr>
+            <w:shd w:fill="000000" w:val="clear"/>
+            <w:tcMar>
+              <w:top w:w="100.0" w:type="dxa"/>
+              <w:left w:w="100.0" w:type="dxa"/>
+              <w:bottom w:w="100.0" w:type="dxa"/>
+              <w:right w:w="100.0" w:type="dxa"/>
+            </w:tcMar>
+            <w:vAlign w:val="top"/>
+          </w:tcPr>
+          <w:p>
+            <w:pPr>
+              <w:keepNext w:val="0"/>
+              <w:keepLines w:val="0"/>
+              <w:pageBreakBefore w:val="0"/>
+              <w:widowControl w:val="0"/>
+              <w:pBdr>
+                <w:top w:space="0" w:sz="0" w:val="nil"/>
+                <w:left w:space="0" w:sz="0" w:val="nil"/>
+                <w:bottom w:space="0" w:sz="0" w:val="nil"/>
+                <w:right w:space="0" w:sz="0" w:val="nil"/>
+                <w:between w:space="0" w:sz="0" w:val="nil"/>
+              </w:pBdr>
+              <w:shd w:fill="auto" w:val="clear"/>
+              <w:spacing w:after="0" w:before="0" w:line="240" w:lineRule="auto"/>
+              <w:ind w:left="0" w:right="0" w:firstLine="0"/>
+              <w:jc w:val="center"/>
+              <w:rPr>
+                <w:sz w:val="20"/>
+                <w:szCs w:val="20"/>
+              </w:rPr>
+            </w:pPr>
+            <w:r>
+              <w:rPr>
+                <w:rtl w:val="0"/>
+              </w:rPr>
+            </w:r>
+          </w:p>
+        </w:tc>
+      </w:tr>
     </w:tbl>
     <w:p>
       <w:pPr>
@@ -4551,7 +4789,7 @@
           <w:szCs w:val="24"/>
           <w:rtl w:val="0"/>
         </w:rPr>
-        <w:t xml:space="preserve">Las horas estimadas para Pablo Espinosa eran 21.25h, que suponen un gasto de 445€ (todas las horas como developer, equivalente a 20€/h excepto 2 horas como analista, que equivalen a 30€/h). Estas han tenido una leve varianza debido al problema expuesto anteriormente, de 75€ (520€ de gasto real).</w:t>
+        <w:t xml:space="preserve">Las horas estimadas para Pablo Espinosa eran 21.25h, que suponen un gasto de 455€ (todas las horas como developer y operator, equivalente a 20€/h excepto 2 horas como analista, que equivalen a 30€/h). Estas han tenido una leve varianza debido al problema expuesto anteriormente, de 75€ (530€ de gasto real).</w:t>
       </w:r>
     </w:p>
     <w:p>

</xml_diff>